<commit_message>
Update outline of the bachelor thesis
</commit_message>
<xml_diff>
--- a/docs/Osnova bakalárky.docx
+++ b/docs/Osnova bakalárky.docx
@@ -13,7 +13,13 @@
     </w:p>
     <w:p>
       <w:r>
-        <w:t>Cieľom tejto práce bolo vytvoriť softvérové dielo pre malé firmy zaoberajúcimi sa zemnými</w:t>
+        <w:t>Cieľom tejto práce bolo vytvoriť softvérové dielo pre malé firmy zaoberajúc</w:t>
+      </w:r>
+      <w:r>
+        <w:t>e</w:t>
+      </w:r>
+      <w:r>
+        <w:t xml:space="preserve"> sa zemnými</w:t>
       </w:r>
       <w:r>
         <w:t xml:space="preserve"> a výkopovými</w:t>
@@ -24,7 +30,13 @@
     </w:p>
     <w:p>
       <w:r>
-        <w:t>Potreba a správanie funkcionalít bola prekonzultovaná s majiteľom jeden z týchto firiem.</w:t>
+        <w:t>Potreba a správanie funkcionalít bola prekonzultovaná s majiteľom jedn</w:t>
+      </w:r>
+      <w:r>
+        <w:t>ej</w:t>
+      </w:r>
+      <w:r>
+        <w:t xml:space="preserve"> z týchto firiem.</w:t>
       </w:r>
     </w:p>
     <w:p>
@@ -167,7 +179,59 @@
     </w:p>
     <w:p>
       <w:r>
-        <w:t>Krátky text o probléme zviditeľniť malé firmy za nízku cenu.</w:t>
+        <w:t>Predstavme si malú firmu. Napríklad takú, ktorá práve vznikla. Takáto firma zatiaľ nemá zákazníkov. Ľudia ju nepoznajú. Preto sa firma potrebuje nejakým spôsobom zviditeľniť, napr. prostredníctvom vlastnej stránky. No tvorba stránky môže byť pracná alebo finančne náročná. A kedže sa bavíme o</w:t>
+      </w:r>
+      <w:r>
+        <w:t> (</w:t>
+      </w:r>
+      <w:r>
+        <w:t>začínajúcej</w:t>
+      </w:r>
+      <w:r>
+        <w:t>) malej</w:t>
+      </w:r>
+      <w:r>
+        <w:t xml:space="preserve"> firme, tak finančný aspekt hraje veľkú rolu.</w:t>
+      </w:r>
+      <w:r>
+        <w:t xml:space="preserve"> Preto som sa rozhodol vytvoriť softvér, ktorý by umožnil malým firmám prezentovať svoju ponuku strojov a služieb. A to za žiadny alebo minimálny poplatok. Čítateľ by mohol namietať, že v súčasnosti predsa existujú riešenia, ktoré by majiteľom firiem umožnili vytvoriť si vlastný web zdarma. Čítateľ má síce pravdu, no tieto riešenia majú v sebe háčik. Podrobnejšie </w:t>
+      </w:r>
+      <w:r>
+        <w:t>s</w:t>
+      </w:r>
+      <w:r>
+        <w:t xml:space="preserve">a na nich pozrieme </w:t>
+      </w:r>
+      <w:r>
+        <w:t>neskôr</w:t>
+      </w:r>
+      <w:r>
+        <w:t xml:space="preserve"> </w:t>
+      </w:r>
+      <w:r>
+        <w:t xml:space="preserve">v </w:t>
+      </w:r>
+      <w:r>
+        <w:t>podkapitol</w:t>
+      </w:r>
+      <w:r>
+        <w:t>e</w:t>
+      </w:r>
+      <w:r>
+        <w:t xml:space="preserve"> </w:t>
+      </w:r>
+      <w:r>
+        <w:rPr>
+          <w:i/>
+          <w:iCs/>
+        </w:rPr>
+        <w:t xml:space="preserve">Alternatívne riešenia. </w:t>
+      </w:r>
+      <w:r>
+        <w:t xml:space="preserve">Aby sme videli a pochopili plusy a mínusy alternatívnych riešení a toho môjho, poďme sa najprv pozrieť, čo vyžadujú majitelia </w:t>
+      </w:r>
+      <w:r>
+        <w:t>takýchto firiem.</w:t>
       </w:r>
     </w:p>
     <w:p/>
@@ -182,128 +246,431 @@
     </w:p>
     <w:p>
       <w:r>
-        <w:t xml:space="preserve">Snažil som sa o riešenie ktoré by spĺňalo podmienky. Napr. </w:t>
-      </w:r>
-      <w:r>
-        <w:t xml:space="preserve">P1 Dostupnosť (pre adminov, zákazníkov, takže cez internet), </w:t>
-      </w:r>
-      <w:r>
-        <w:t>P</w:t>
-      </w:r>
-      <w:r>
-        <w:t>2</w:t>
-      </w:r>
-      <w:r>
-        <w:t xml:space="preserve"> neni práca s webom (teda že nikto pri tom nemusí extra sedieť a riadiť to tam, odklikávať niečo atď.), P</w:t>
-      </w:r>
-      <w:r>
-        <w:t>3</w:t>
-      </w:r>
-      <w:r>
-        <w:t xml:space="preserve"> nízka cena</w:t>
-      </w:r>
-      <w:r>
-        <w:t>, P4 Aukcia strojov</w:t>
-      </w:r>
-      <w:r>
-        <w:t xml:space="preserve">.... </w:t>
-      </w:r>
-    </w:p>
-    <w:p/>
-    <w:p>
-      <w:r>
-        <w:rPr>
-          <w:i/>
-          <w:iCs/>
-        </w:rPr>
-        <w:t xml:space="preserve">Alternatívne </w:t>
-      </w:r>
-      <w:r>
-        <w:t>riešenia</w:t>
-      </w:r>
-    </w:p>
-    <w:p>
-      <w:r>
-        <w:t>Nenašiel</w:t>
-      </w:r>
-      <w:r>
-        <w:t xml:space="preserve"> som žiadne softvérové riešenie podobné tomuto. Ak si firmy chcú vytvoriť vlastnú stránku, musia o to žiadať firmy (1.), aby im vytvorili</w:t>
+        <w:t xml:space="preserve">Po konzultácii s majiteľom jednej z firiem, </w:t>
+      </w:r>
+      <w:r>
+        <w:t>boli</w:t>
+      </w:r>
+      <w:r>
+        <w:t xml:space="preserve"> vyhotov</w:t>
+      </w:r>
+      <w:r>
+        <w:t xml:space="preserve">ené </w:t>
+      </w:r>
+      <w:r>
+        <w:t>tieto požiadavky:</w:t>
+      </w:r>
+      <w:r>
+        <w:br/>
+      </w:r>
+      <w:r>
+        <w:br/>
+        <w:t>P1 Dostupnosť</w:t>
+      </w:r>
+      <w:r>
+        <w:br/>
+        <w:t>Softvér by mal byť jednoducho dostupný každému užívateľovi. Či už ide o bežného zákazníka alebo administrátora.</w:t>
+      </w:r>
+      <w:r>
+        <w:br/>
+      </w:r>
+      <w:r>
+        <w:br/>
+        <w:t>P2 Náklady</w:t>
+      </w:r>
+      <w:r>
+        <w:br/>
+        <w:t xml:space="preserve">Kedže ide o malé firmy, pri ktorých </w:t>
+      </w:r>
+      <w:r>
+        <w:t xml:space="preserve">sa </w:t>
+      </w:r>
+      <w:r>
+        <w:t>predpokla</w:t>
+      </w:r>
+      <w:r>
+        <w:t xml:space="preserve">dá </w:t>
+      </w:r>
+      <w:r>
+        <w:t xml:space="preserve">nízky rozpočet, chceme, aby náklady spojené s tvorbou a vedením softvéru boli </w:t>
+      </w:r>
+      <w:r>
+        <w:t>minimálne alebo v ideálnom prípade žiadne.</w:t>
+      </w:r>
+      <w:r>
+        <w:br/>
+      </w:r>
+      <w:r>
+        <w:br/>
+        <w:t xml:space="preserve">P3 Minimálna </w:t>
+      </w:r>
+      <w:r>
+        <w:t xml:space="preserve">obsluha </w:t>
+      </w:r>
+      <w:r>
+        <w:t>softvér</w:t>
+      </w:r>
+      <w:r>
+        <w:t>u</w:t>
+      </w:r>
+      <w:r>
+        <w:br/>
+        <w:t>Systém by mal fungovať a starať sa o seba „sám“. Teda softvér by mal fungovať tak, aby pri ňom nemusel ustavične sedieť človek a obsluhovať ho. Pracovníci firmy, vrátane majiteľa, majú svoju prácu a</w:t>
+      </w:r>
+      <w:r>
+        <w:t> najímanie si nového pracovníka, ktorý by softvér obsluhoval, nie je z finančných dôvodov žiadúce.</w:t>
+      </w:r>
+      <w:r>
+        <w:br/>
+      </w:r>
+      <w:r>
+        <w:br/>
+        <w:t>P4 Predstavenie ponuky zákazníkom</w:t>
+      </w:r>
+      <w:r>
+        <w:br/>
+      </w:r>
+      <w:r>
+        <w:lastRenderedPageBreak/>
+        <w:t>Systém by mal byť schopný prezentovať ponuku bagrov a prídavných zariadení zákazníkom.</w:t>
+      </w:r>
+      <w:r>
+        <w:br/>
+      </w:r>
+      <w:r>
+        <w:br/>
+        <w:t>P5 Aukcia</w:t>
+      </w:r>
+      <w:r>
+        <w:br/>
+        <w:t xml:space="preserve">Jednou z činností spomínaných firiem je oprava bagrov. Systém by mal byť schopný poskytnúť administrátorovi možnosť </w:t>
+      </w:r>
+      <w:r>
+        <w:t>pridať</w:t>
+      </w:r>
+      <w:r>
+        <w:t xml:space="preserve"> opravený stroj do aukcie.</w:t>
+      </w:r>
+      <w:r>
+        <w:br/>
+      </w:r>
+      <w:r>
+        <w:br/>
+        <w:t>P6 Dopyt</w:t>
+      </w:r>
+      <w:r>
+        <w:br/>
+        <w:t>Bežnou praxou v tomto odvetví je, že cena strojov sa dopredu neudáva. Zákazník najprv vyjadrí záujem (pošle dopyt), prekonzultujú sa detaily medzi potenciálnym kupcom a firmou, a až potom prebehne obchod. Z tohto dôvodu systém nebude fungovať na princípe ako bežné internetové obchody (tým myslím pridávanie do košíka s následnou platbou), ale bude fungovať na princípe posielania správ</w:t>
+      </w:r>
+      <w:r>
+        <w:t>- dopytov</w:t>
+      </w:r>
+      <w:r>
+        <w:t>. Takže systém by mal umožniť zákazníkom posielať dopyt na položky</w:t>
+      </w:r>
+      <w:r>
+        <w:t xml:space="preserve"> (stroje, prídavné zariadenia)</w:t>
+      </w:r>
+      <w:r>
+        <w:t>, o ktoré majú záujem.</w:t>
+      </w:r>
+      <w:r>
+        <w:br/>
+      </w:r>
+      <w:r>
+        <w:br/>
+      </w:r>
+      <w:r>
+        <w:t>P7 Prístup k súčiastkam strojov</w:t>
+      </w:r>
+      <w:r>
+        <w:br/>
+        <w:t>Systém by mal umožniť administrátorom jednoducho zistiť, aké súčiastky obsahuje konkrétny stroj.</w:t>
       </w:r>
       <w:r>
         <w:t xml:space="preserve"> </w:t>
       </w:r>
       <w:r>
-        <w:t xml:space="preserve">softvér na mieru. Prípadne použiť WordPress (2.) (alebo nejakú jeho alternatívu; áno existuje dokonca aj Auction Plugin). </w:t>
-      </w:r>
-      <w:r>
         <w:br/>
-        <w:t xml:space="preserve">1. môže byť príliš drahá, 2. vyžaduje znalosť </w:t>
-      </w:r>
-      <w:r>
-        <w:t>W</w:t>
-      </w:r>
-      <w:r>
-        <w:t>ord</w:t>
-      </w:r>
-      <w:r>
-        <w:t>P</w:t>
-      </w:r>
-      <w:r>
-        <w:t xml:space="preserve">ressu (alebo znova len niekoho najmuť za peniaze). </w:t>
-      </w:r>
-    </w:p>
-    <w:p/>
-    <w:p>
-      <w:pPr>
-        <w:rPr>
-          <w:i/>
-          <w:iCs/>
-        </w:rPr>
-      </w:pPr>
-      <w:r>
-        <w:rPr>
-          <w:i/>
-          <w:iCs/>
-        </w:rPr>
-        <w:t>Zhrnutie</w:t>
-      </w:r>
-    </w:p>
-    <w:p>
-      <w:r>
-        <w:t>Moje riešenie možno poskytne menšiu prispôsobiteľnosť, ale je to hotové riešenie (čiže nemusíme ako pri wordpresse vytvárať web „od základu“</w:t>
-      </w:r>
-      <w:r>
-        <w:t>, nám stačí len dodať dáta</w:t>
-      </w:r>
-      <w:r>
-        <w:t xml:space="preserve">), kde sa admin stará </w:t>
-      </w:r>
-      <w:r>
-        <w:t>iba o</w:t>
-      </w:r>
-      <w:r>
-        <w:t> vlastné doménové veci- tým myslím svoju ponuku strojov.</w:t>
-      </w:r>
-    </w:p>
-    <w:p/>
-    <w:p>
-      <w:pPr>
+        <w:t>(</w:t>
+      </w:r>
+      <w:r>
         <w:rPr>
           <w:b/>
           <w:bCs/>
         </w:rPr>
-      </w:pPr>
+        <w:t>OTÁZKA: Mal by som opísať prečo je táto funkcionalita potrebn</w:t>
+      </w:r>
       <w:r>
         <w:rPr>
           <w:b/>
           <w:bCs/>
         </w:rPr>
+        <w:t>á</w:t>
+      </w:r>
+      <w:r>
+        <w:rPr>
+          <w:b/>
+          <w:bCs/>
+        </w:rPr>
+        <w:t>?</w:t>
+      </w:r>
+      <w:r>
+        <w:t>)</w:t>
+      </w:r>
+      <w:r>
+        <w:br/>
+      </w:r>
+      <w:r>
+        <w:br/>
+        <w:t>P8 Registrácia a prihlásenie užívateľov</w:t>
+      </w:r>
+      <w:r>
+        <w:br/>
+        <w:t>Systém by mal umožniť bežným užívateľom možnosť registrácie a prihlásenia. Po prihlásení získajú bežní užívatelia výhodu v tom, že do formulárov už nebudú musieť zadávať svoje údaje.</w:t>
+      </w:r>
+      <w:r>
+        <w:br/>
+      </w:r>
+    </w:p>
+    <w:p>
+      <w:r>
+        <w:rPr>
+          <w:i/>
+          <w:iCs/>
+        </w:rPr>
+        <w:t xml:space="preserve">Alternatívne </w:t>
+      </w:r>
+      <w:r>
+        <w:t>riešenia</w:t>
+      </w:r>
+    </w:p>
+    <w:p>
+      <w:r>
+        <w:t xml:space="preserve">Teraz, keď už vieme aké sú požiadavky, sa môžeme pozrieť na alternatívne riešenia a zhodnotiť plusy a mínusy. </w:t>
+      </w:r>
+    </w:p>
+    <w:p>
+      <w:r>
+        <w:t xml:space="preserve">Jedným z možných </w:t>
+      </w:r>
+      <w:r>
+        <w:t>riešení</w:t>
+      </w:r>
+      <w:r>
+        <w:t xml:space="preserve"> </w:t>
+      </w:r>
+      <w:r>
+        <w:t xml:space="preserve">by bolo </w:t>
+      </w:r>
+      <w:r>
+        <w:t>použitie</w:t>
+      </w:r>
+      <w:r>
+        <w:t xml:space="preserve"> nejak</w:t>
+      </w:r>
+      <w:r>
+        <w:t xml:space="preserve">ého </w:t>
+      </w:r>
+      <w:r>
+        <w:t>CMS systém</w:t>
+      </w:r>
+      <w:r>
+        <w:t>u</w:t>
+      </w:r>
+      <w:r>
+        <w:t xml:space="preserve"> (z ang. </w:t>
+      </w:r>
+      <w:r>
+        <w:t>content management system</w:t>
+      </w:r>
+      <w:r>
+        <w:t xml:space="preserve">), napr. WordPress. </w:t>
+      </w:r>
+      <w:r>
+        <w:t xml:space="preserve">Autor práce síce nemá s platformou WordPress žiadne skúsenosti, ale po krátkom hľadaní na internete zistil, že pre túto platformu existuje aukčný plugin. S ním, by bolo dokonca možné na webe prevádzkovať i požadovanú aukciu. Ale toto riešenie </w:t>
+      </w:r>
+      <w:r>
+        <w:t xml:space="preserve">by vyžadovalo znalosť </w:t>
+      </w:r>
+      <w:r>
+        <w:t xml:space="preserve">platformy </w:t>
+      </w:r>
+      <w:r>
+        <w:t>WordPres</w:t>
+      </w:r>
+      <w:r>
+        <w:t xml:space="preserve">s </w:t>
+      </w:r>
+      <w:r>
+        <w:t xml:space="preserve">alebo </w:t>
+      </w:r>
+      <w:r>
+        <w:t xml:space="preserve">by si majiteľ firmy musel najmúť niekoho, kto </w:t>
+      </w:r>
+      <w:r>
+        <w:t>túto</w:t>
+      </w:r>
+      <w:r>
+        <w:t xml:space="preserve"> znalosť má</w:t>
+      </w:r>
+      <w:r>
+        <w:t>. Kedže znalosť platformy nie je samozrejmesťou a najímanie si niekoho by bolo v rozpore s P2, túto alternatívu môžeme škrnúť.</w:t>
+      </w:r>
+    </w:p>
+    <w:p>
+      <w:r>
+        <w:t>Pre úplnosť ešte spomeniem, že jedným z riešení by bolo najmúť si inú firmu, ktorá by web vytvorila. No toto riešenie môže byť finančne náročné, a preto taktiež v rozpore s P2.</w:t>
+      </w:r>
+    </w:p>
+    <w:p/>
+    <w:p>
+      <w:pPr>
+        <w:rPr>
+          <w:i/>
+          <w:iCs/>
+        </w:rPr>
+      </w:pPr>
+      <w:r>
+        <w:rPr>
+          <w:i/>
+          <w:iCs/>
+        </w:rPr>
+        <w:t>Zhrnutie</w:t>
+      </w:r>
+      <w:r>
+        <w:rPr>
+          <w:i/>
+          <w:iCs/>
+        </w:rPr>
+        <w:t xml:space="preserve"> cieľov</w:t>
+      </w:r>
+    </w:p>
+    <w:p>
+      <w:r>
+        <w:t xml:space="preserve">Cieľom tejto práce je </w:t>
+      </w:r>
+      <w:r>
+        <w:t>implementovať softvérový informačný systém</w:t>
+      </w:r>
+      <w:r>
+        <w:t xml:space="preserve"> </w:t>
+      </w:r>
+      <w:r>
+        <w:t>určený pre firmy</w:t>
+      </w:r>
+      <w:r>
+        <w:t xml:space="preserve">, ktoré sa </w:t>
+      </w:r>
+      <w:r>
+        <w:t>zaoberajú</w:t>
+      </w:r>
+      <w:r>
+        <w:t xml:space="preserve"> </w:t>
+      </w:r>
+      <w:r>
+        <w:t>predajom a opravou bagrov</w:t>
+      </w:r>
+      <w:r>
+        <w:t>.</w:t>
+      </w:r>
+      <w:r>
+        <w:t xml:space="preserve"> Systém bude spĺnať </w:t>
+      </w:r>
+      <w:r>
+        <w:t>požiadavky</w:t>
+      </w:r>
+      <w:r>
+        <w:t xml:space="preserve"> P1 až P7.</w:t>
+      </w:r>
+    </w:p>
+    <w:p/>
+    <w:p>
+      <w:pPr>
+        <w:rPr>
+          <w:b/>
+          <w:bCs/>
+        </w:rPr>
+      </w:pPr>
+      <w:r>
+        <w:rPr>
+          <w:b/>
+          <w:bCs/>
+        </w:rPr>
         <w:t>Analýza</w:t>
       </w:r>
     </w:p>
     <w:p>
       <w:r>
-        <w:t>V tejto kapitole sa pozrieme na výber jednotlivých technológií, a takisto si vysvetlíme rozhodnotia pri vymýšľaní architektúry.</w:t>
+        <w:t xml:space="preserve">V tejto kapitole sa zamyslíme nad tým, ako splniť požiadavky definované v Úvode. </w:t>
+      </w:r>
+    </w:p>
+    <w:p>
+      <w:r>
+        <w:lastRenderedPageBreak/>
+        <w:t>Pre splnenie požiadavky P1 dáva veľmi dobrý zmysel vytvoriť naše riešenie ako webovú aplikáciu. Týmto spôsobom sa nemusíme starať o distribúciu programu k užívateľom. Stačí ak má zákazník (resp. admin) pripojenie na internet.</w:t>
+      </w:r>
+    </w:p>
+    <w:p>
+      <w:r>
+        <w:t>Je síce pravda, že voľba webovej aplikácie za</w:t>
+      </w:r>
+      <w:r>
+        <w:t>h</w:t>
+      </w:r>
+      <w:r>
+        <w:t>ŕňa i voľbu hostingu</w:t>
+      </w:r>
+      <w:r>
+        <w:t>. A</w:t>
+      </w:r>
+      <w:r>
+        <w:t> ten nemusí byť lacný. To by mohlo byť v rozpore s P2. Ale je potrebné dodať, že ak by sme zvolili klasickú desktopovú aplikáciu, tak by sme ju museli nejakým spôsobom dodať zákazníkovi. A to by bolo nepraktické</w:t>
+      </w:r>
+      <w:r>
+        <w:t>, prípadne by mohlo stáť takisto nejaké peniaze</w:t>
+      </w:r>
+      <w:r>
+        <w:t>. Navyše práve webová aplikácia má potenciál pomôcť firme tak, že ju zákazník objaví pri surfovaní internetu.</w:t>
+      </w:r>
+    </w:p>
+    <w:p>
+      <w:r>
+        <w:t>Pre splnenie P4</w:t>
+      </w:r>
+      <w:r>
+        <w:t xml:space="preserve">, </w:t>
+      </w:r>
+      <w:r>
+        <w:t>P5</w:t>
+      </w:r>
+      <w:r>
+        <w:t xml:space="preserve"> a P8</w:t>
+      </w:r>
+      <w:r>
+        <w:t xml:space="preserve"> je jasné, že budeme potrebovať databázu. A to na to, aby si firmy vedeli samé tvoriť ponuku, ktorú si do databázy uložia. Po príchode zákazníka bude možné ponuku z databázy načítať a zobraziť.</w:t>
+      </w:r>
+      <w:r>
+        <w:t xml:space="preserve"> Podobne v prípade P8. Keď sa užívateľ zaregistruje, jeho údaje sa uložia v databáze a pri prihlásení sa z nej prečítajú a môžu použiť pre vyplnenie formulárov podľa potreby.</w:t>
+      </w:r>
+    </w:p>
+    <w:p>
+      <w:r>
+        <w:t>Znova sa vrátim k P5. Kedže ide o aukciu, budeme potrebovať nejaký mechanizmus, ktorý by vedel zabezpečiť odpočet, a takisto vyhodnotenie aukcie na pozadí.</w:t>
+      </w:r>
+      <w:r>
+        <w:t xml:space="preserve"> Taktiež si musíme rozmyslieť, ako sa má aukcia správať v rôznych situciách.</w:t>
+      </w:r>
+    </w:p>
+    <w:p>
+      <w:r>
+        <w:t>Na to, aby sme splnili P6, musí byť náš softvér schopný posielať správy. Z podmienky P3 usudzujeme, že nikto nebude pri softvére sedieť, a teda posielanie dopytov by nemalo mať povahu četu. Posielanie správ bude prebiehať prostredníctvom emailov. To nám vytvára novú požiadavku na softvér. Aby administrátor nemusel preklikávať medzi svojou emailovou schránku a naším systémom, bolo by dobre integrovať jeho sch</w:t>
+      </w:r>
+      <w:r>
+        <w:t>rá</w:t>
+      </w:r>
+      <w:r>
+        <w:t>nku priamo do systému.</w:t>
       </w:r>
     </w:p>
     <w:p/>
@@ -319,15 +686,298 @@
           <w:i/>
           <w:iCs/>
         </w:rPr>
+        <w:t>Voľba technológií</w:t>
+      </w:r>
+    </w:p>
+    <w:p>
+      <w:r>
+        <w:t>Po prejdení požiadaviek vieme, že chceme vytvoriť webovú aplikáciu s bohatým uživateľským ro</w:t>
+      </w:r>
+      <w:r>
+        <w:t>z</w:t>
+      </w:r>
+      <w:r>
+        <w:t>hraním</w:t>
+      </w:r>
+      <w:r>
+        <w:t>, ktorá by bola schopná posielať a prijímať správy, pracovať s databázou, umožnila nám autentikáciu a autorizáciu, a taktiež vykonávať prácu na pozadí</w:t>
+      </w:r>
+      <w:r>
+        <w:t>. Pre túto úlohu sa hodia vysoko úrovňové jazyky</w:t>
+      </w:r>
+      <w:r>
+        <w:t>,</w:t>
+      </w:r>
+      <w:r>
+        <w:t xml:space="preserve"> ako sú napríklad C# alebo Java... Na základe autorových skúseností si volíme jazyk C# a platformu .NET, ktorá je s ním spojená.</w:t>
+      </w:r>
+    </w:p>
+    <w:p>
+      <w:r>
+        <w:t xml:space="preserve">Platforma .NET nám pre vývoj webových aplikácií poskytuje framework ASP.NET alebo Blazor. Obe frameworky sú si podobné. Rozdiel nájdeme v tom, že Blazor </w:t>
+      </w:r>
+      <w:r>
+        <w:t>umožňuje vytváranie komponent</w:t>
+      </w:r>
+      <w:r>
+        <w:t xml:space="preserve">. Komponent si môžeme predstaviť ako logickú časť stránky (napr. tabuľka, tlačidlo...). Po zadefinovaní komponentu ho vieme „recyklovať“. </w:t>
+      </w:r>
+      <w:r>
+        <w:t xml:space="preserve">Tým myslím to, že </w:t>
+      </w:r>
+      <w:r>
+        <w:t>ho</w:t>
+      </w:r>
+      <w:r>
+        <w:t xml:space="preserve"> môžeme </w:t>
+      </w:r>
+      <w:r>
+        <w:t>použ</w:t>
+      </w:r>
+      <w:r>
+        <w:t>i</w:t>
+      </w:r>
+      <w:r>
+        <w:t>ť na viacerých miestach na w</w:t>
+      </w:r>
+      <w:r>
+        <w:t>ebe</w:t>
+      </w:r>
+      <w:r>
+        <w:t>. Na každom mieste sa bude správať a vyzerať rovnako (príp. vieme  jeho správanie meniť pomocou parametrov)</w:t>
+      </w:r>
+      <w:r>
+        <w:t xml:space="preserve">. </w:t>
+      </w:r>
+      <w:r>
+        <w:t>Táto myšlienka komponentov sa autorovi páči, dobre sa s ňou pracuje a neskôr si ukážeme ako nám pomôže vyriešiť problém s odpočtom.</w:t>
+      </w:r>
+    </w:p>
+    <w:p>
+      <w:r>
+        <w:t xml:space="preserve">Blazor poskytuje viacero hosting modelov. V čase rozhodovania existovali 2- Blazor WebAssembly a Blazor Server. </w:t>
+      </w:r>
+      <w:r>
+        <w:t xml:space="preserve">Výber WebAssembly by zahŕňal niekoľko problémov. </w:t>
+      </w:r>
+      <w:r>
+        <w:t xml:space="preserve">Pri prvotnej návšteve stránky sa musia klientovi stiahnuť zdrojové kódy aplikácie. To môže chvíľu trvať. To by mohlo odradiť nových potenciálnych zákazníkov. V prípade Blazor Server tento problém nemáme, pretože kód beží na serveri a užívateľovi sa servíruje </w:t>
+      </w:r>
+      <w:r>
+        <w:t xml:space="preserve">už len </w:t>
+      </w:r>
+      <w:r>
+        <w:t xml:space="preserve">prerenderovaný </w:t>
+      </w:r>
+      <w:r>
+        <w:t xml:space="preserve">HTML, CSS, JavaScript </w:t>
+      </w:r>
+      <w:r>
+        <w:t>kód stránky.</w:t>
+      </w:r>
+      <w:r>
+        <w:t xml:space="preserve"> Z rovnakého dôvodu sú aj web</w:t>
+      </w:r>
+      <w:r>
+        <w:t>y</w:t>
+      </w:r>
+      <w:r>
+        <w:t xml:space="preserve"> vytvorené Blazor Serverom „SEO-friendly“, čo znamená, že sú dohľadateľné vyhľadávačmi (napr. Google). </w:t>
+      </w:r>
+      <w:r>
+        <w:t>V prípade WebAssembly</w:t>
+      </w:r>
+      <w:r>
+        <w:t>...</w:t>
+      </w:r>
+    </w:p>
+    <w:p/>
+    <w:p>
+      <w:pPr>
+        <w:rPr>
+          <w:i/>
+          <w:iCs/>
+        </w:rPr>
+      </w:pPr>
+      <w:r>
+        <w:rPr>
+          <w:i/>
+          <w:iCs/>
+        </w:rPr>
         <w:lastRenderedPageBreak/>
-        <w:t>V</w:t>
-      </w:r>
-      <w:r>
-        <w:rPr>
-          <w:i/>
-          <w:iCs/>
-        </w:rPr>
-        <w:t>oľba jazyka a vývojového prostredia</w:t>
+        <w:t>Vo</w:t>
+      </w:r>
+      <w:r>
+        <w:rPr>
+          <w:i/>
+          <w:iCs/>
+        </w:rPr>
+        <w:t>ľ</w:t>
+      </w:r>
+      <w:r>
+        <w:rPr>
+          <w:i/>
+          <w:iCs/>
+        </w:rPr>
+        <w:t>ba databázy</w:t>
+      </w:r>
+    </w:p>
+    <w:p>
+      <w:r>
+        <w:t xml:space="preserve">V predošlom texte sme spomenuli, že </w:t>
+      </w:r>
+      <w:r>
+        <w:t xml:space="preserve">pre splnenie P4 a P5 </w:t>
+      </w:r>
+      <w:r>
+        <w:t>budeme potrebovať databázu, ale akú?</w:t>
+      </w:r>
+    </w:p>
+    <w:p>
+      <w:r>
+        <w:tab/>
+      </w:r>
+    </w:p>
+    <w:p>
+      <w:pPr>
+        <w:rPr>
+          <w:i/>
+          <w:iCs/>
+        </w:rPr>
+      </w:pPr>
+      <w:r>
+        <w:tab/>
+      </w:r>
+      <w:r>
+        <w:rPr>
+          <w:i/>
+          <w:iCs/>
+        </w:rPr>
+        <w:t>Návrh databázy, UML</w:t>
+      </w:r>
+    </w:p>
+    <w:p>
+      <w:r>
+        <w:tab/>
+        <w:t>Obrázok, opis.</w:t>
+      </w:r>
+    </w:p>
+    <w:p>
+      <w:r>
+        <w:tab/>
+      </w:r>
+    </w:p>
+    <w:p>
+      <w:pPr>
+        <w:rPr>
+          <w:i/>
+          <w:iCs/>
+        </w:rPr>
+      </w:pPr>
+      <w:r>
+        <w:tab/>
+      </w:r>
+      <w:r>
+        <w:rPr>
+          <w:i/>
+          <w:iCs/>
+        </w:rPr>
+        <w:t>ORM</w:t>
+      </w:r>
+    </w:p>
+    <w:p>
+      <w:r>
+        <w:tab/>
+        <w:t>Prečo by sme chceli ORM.</w:t>
+      </w:r>
+    </w:p>
+    <w:p/>
+    <w:p>
+      <w:pPr>
+        <w:rPr>
+          <w:i/>
+          <w:iCs/>
+        </w:rPr>
+      </w:pPr>
+      <w:r>
+        <w:rPr>
+          <w:i/>
+          <w:iCs/>
+        </w:rPr>
+        <w:t>Aukcia- odpočet a vyhodnocovanie</w:t>
+      </w:r>
+    </w:p>
+    <w:p>
+      <w:r>
+        <w:t>V tejto podkapitole predstavím BackgroundServices?, vysvetlím ako odpočítavať (len 1 timer, v osobitnej komponente kvôli rerenderom), ako funguje vyhodnocovanie- rozne scenare (co sa stane ak mame vitaza, co sa stane ak nemamee vitaza).</w:t>
+      </w:r>
+    </w:p>
+    <w:p/>
+    <w:p>
+      <w:r>
+        <w:t>Posielanie a príjimanie správ</w:t>
+      </w:r>
+      <w:r>
+        <w:br/>
+        <w:t>V tejto podkapitole rozoberiem</w:t>
+      </w:r>
+      <w:r>
+        <w:t>e</w:t>
+      </w:r>
+      <w:r>
+        <w:t xml:space="preserve"> spôsoby ako posielať/prijímať správy. Gmail api</w:t>
+      </w:r>
+      <w:r>
+        <w:t>?</w:t>
+      </w:r>
+      <w:r>
+        <w:t xml:space="preserve"> AE.net</w:t>
+      </w:r>
+      <w:r>
+        <w:t>? M</w:t>
+      </w:r>
+      <w:r>
+        <w:t>ailkit</w:t>
+      </w:r>
+      <w:r>
+        <w:t>?</w:t>
+      </w:r>
+    </w:p>
+    <w:p>
+      <w:pPr>
+        <w:pBdr>
+          <w:bottom w:val="single" w:sz="6" w:space="1" w:color="auto"/>
+        </w:pBdr>
+      </w:pPr>
+    </w:p>
+    <w:p/>
+    <w:p>
+      <w:pPr>
+        <w:rPr>
+          <w:i/>
+          <w:iCs/>
+        </w:rPr>
+      </w:pPr>
+      <w:r>
+        <w:rPr>
+          <w:i/>
+          <w:iCs/>
+        </w:rPr>
+        <w:t>Typ aplikácie a výber frontend</w:t>
+      </w:r>
+      <w:r>
+        <w:rPr>
+          <w:i/>
+          <w:iCs/>
+        </w:rPr>
+        <w:t>ového</w:t>
+      </w:r>
+      <w:r>
+        <w:rPr>
+          <w:i/>
+          <w:iCs/>
+        </w:rPr>
+        <w:t xml:space="preserve"> frameworku</w:t>
       </w:r>
     </w:p>
     <w:p>
@@ -335,100 +985,6 @@
         <w:ind w:firstLine="708"/>
       </w:pPr>
       <w:r>
-        <w:t>Na základe naších požiadavok z predchadzájucej kapitoly vieme, že naša aplikácia bude potrebovať na fungovanie internet</w:t>
-      </w:r>
-      <w:r>
-        <w:t xml:space="preserve"> (takže pôjde o webovú aplikáciu)</w:t>
-      </w:r>
-      <w:r>
-        <w:t xml:space="preserve">, bude pracovať s databázou, a taktiež by mala obsahovať oku lahodiace grafické rozhranie. Preto volíme vysokoúrovňový programocí jazyk. </w:t>
-      </w:r>
-      <w:r>
-        <w:t>Na základe autorových znalostí sa nám naskytujú jazyky</w:t>
-      </w:r>
-      <w:r>
-        <w:t xml:space="preserve"> C# alebo Java</w:t>
-      </w:r>
-      <w:r>
-        <w:t>Script</w:t>
-      </w:r>
-      <w:r>
-        <w:t>.</w:t>
-      </w:r>
-      <w:r>
-        <w:t xml:space="preserve"> Vzhľadom k tomu, že autor má s jazykom C# viacej skúseností, vyberieme si ho a spolu s ním i platformu .NET, ktorá je s</w:t>
-      </w:r>
-      <w:r>
-        <w:t> </w:t>
-      </w:r>
-      <w:r>
-        <w:t>jazykom</w:t>
-      </w:r>
-      <w:r>
-        <w:t xml:space="preserve"> C#</w:t>
-      </w:r>
-      <w:r>
-        <w:t xml:space="preserve"> spojená.</w:t>
-      </w:r>
-    </w:p>
-    <w:p>
-      <w:pPr>
-        <w:ind w:firstLine="708"/>
-      </w:pPr>
-      <w:r>
-        <w:t>Ako vývojové prostredie si volíme Visual Studio 2022</w:t>
-      </w:r>
-      <w:r>
-        <w:t>, ktoré je vyvíjané spoločnosťou Microsoft rovnako ako aj C#. Toto prostredie poskytuje veľa funkcií, kvôli ktorým je písanie kódu (obvzlášt v C#) pohodlnejšie, napr. kódové snippety, preklikávanie cez referencie volaní metód, predgenerované templaty zdrojákov atď.</w:t>
-      </w:r>
-    </w:p>
-    <w:p>
-      <w:pPr>
-        <w:ind w:firstLine="708"/>
-      </w:pPr>
-      <w:r>
-        <w:t>Pre verzovanie použijeme git spolu s GitHubom, ktorý sa dobre využíva i z už spomínaného Visual Studia.</w:t>
-      </w:r>
-    </w:p>
-    <w:p>
-      <w:pPr>
-        <w:ind w:firstLine="708"/>
-      </w:pPr>
-    </w:p>
-    <w:p>
-      <w:pPr>
-        <w:rPr>
-          <w:i/>
-          <w:iCs/>
-        </w:rPr>
-      </w:pPr>
-      <w:r>
-        <w:rPr>
-          <w:i/>
-          <w:iCs/>
-        </w:rPr>
-        <w:t>Typ aplikácie a výber frontend</w:t>
-      </w:r>
-      <w:r>
-        <w:rPr>
-          <w:i/>
-          <w:iCs/>
-        </w:rPr>
-        <w:t>ového</w:t>
-      </w:r>
-      <w:r>
-        <w:rPr>
-          <w:i/>
-          <w:iCs/>
-        </w:rPr>
-        <w:t xml:space="preserve"> frameworku</w:t>
-      </w:r>
-    </w:p>
-    <w:p>
-      <w:pPr>
-        <w:ind w:firstLine="708"/>
-      </w:pPr>
-      <w:r>
         <w:t xml:space="preserve">Ako už bolo spomenuté, potrebujeme internet (aby sa užívatelia vedeli dostať jednoducho k obsahu), preto volíme webovú aplikáciu. </w:t>
       </w:r>
       <w:r>
@@ -444,7 +1000,11 @@
         <w:t>z</w:t>
       </w:r>
       <w:r>
-        <w:t>dielov je, že Blazor umožňuje vytváranie komponent, ktoré môžeme „recyklovať“ (používať na viacerých miestach na webe). Autor na začiatku práce neovládal ani jeden zo spomínaných frameworkov. V </w:t>
+        <w:t xml:space="preserve">dielov je, že Blazor </w:t>
+      </w:r>
+      <w:bookmarkStart w:id="0" w:name="_Hlk133242524"/>
+      <w:r>
+        <w:t>umožňuje vytváranie komponent, ktoré môžeme „recyklovať“ (používať na viacerých miestach na webe). Autor na začiatku práce neovládal ani jeden zo spomínaných frameworkov. V </w:t>
       </w:r>
       <w:r>
         <w:t>tom</w:t>
@@ -453,6 +1013,7 @@
         <w:t xml:space="preserve"> čase ho však zaujal Blazor a plánoval sa ho naučiť. Hodil by sa tento framework pre túto prácu? </w:t>
       </w:r>
     </w:p>
+    <w:bookmarkEnd w:id="0"/>
     <w:p>
       <w:pPr>
         <w:ind w:firstLine="708"/>
@@ -586,7 +1147,6 @@
     </w:p>
     <w:p>
       <w:r>
-        <w:lastRenderedPageBreak/>
         <w:t>V prípade 1. poskytujú Community verziu, ak sú splnené určité podmienky (počet developer, nepresiahnutie 1M$). V našom prípade sú podmienky splnené a predpokladám, že ešte aj nejakú dobu splnené ostanú.</w:t>
       </w:r>
       <w:r>
@@ -687,6 +1247,50 @@
         <w:ind w:firstLine="708"/>
       </w:pPr>
       <w:r>
+        <w:rPr>
+          <w:i/>
+          <w:iCs/>
+        </w:rPr>
+        <w:t>UML databázy</w:t>
+      </w:r>
+    </w:p>
+    <w:p>
+      <w:pPr>
+        <w:ind w:left="708"/>
+      </w:pPr>
+      <w:r>
+        <w:t>Obrázky, opis.</w:t>
+      </w:r>
+    </w:p>
+    <w:p>
+      <w:pPr>
+        <w:rPr>
+          <w:i/>
+          <w:iCs/>
+        </w:rPr>
+      </w:pPr>
+    </w:p>
+    <w:p>
+      <w:pPr>
+        <w:ind w:firstLine="708"/>
+        <w:rPr>
+          <w:i/>
+          <w:iCs/>
+        </w:rPr>
+      </w:pPr>
+      <w:r>
+        <w:rPr>
+          <w:i/>
+          <w:iCs/>
+        </w:rPr>
+        <w:t>Výber databázy</w:t>
+      </w:r>
+    </w:p>
+    <w:p>
+      <w:pPr>
+        <w:ind w:firstLine="708"/>
+      </w:pPr>
+      <w:r>
         <w:t>Databázu si vyberieme relačnú, konkrétne MySql.</w:t>
       </w:r>
       <w:r>
@@ -733,7 +1337,13 @@
         <w:t xml:space="preserve"> preto, lebo </w:t>
       </w:r>
       <w:r>
-        <w:t>vo verzii Community je zdarma. To vyhovuje jednému z požiadav</w:t>
+        <w:t>vo verzii Community je zdarma</w:t>
+      </w:r>
+      <w:r>
+        <w:t xml:space="preserve"> áno existujú aj iné, napr. Oracle a Microsoft SQL, ale tam sú obmedzenia na kapacitu</w:t>
+      </w:r>
+      <w:r>
+        <w:t>. To vyhovuje jednému z požiadav</w:t>
       </w:r>
       <w:r>
         <w:t>ie</w:t>
@@ -762,7 +1372,14 @@
           <w:i/>
           <w:iCs/>
         </w:rPr>
-        <w:t>UML databázy</w:t>
+        <w:t>Zmena databázového providera</w:t>
+      </w:r>
+      <w:r>
+        <w:rPr>
+          <w:i/>
+          <w:iCs/>
+        </w:rPr>
+        <w:t>v kóde</w:t>
       </w:r>
     </w:p>
     <w:p>
@@ -770,38 +1387,7 @@
         <w:ind w:firstLine="708"/>
       </w:pPr>
       <w:r>
-        <w:t>Obrázky, opis.</w:t>
-      </w:r>
-    </w:p>
-    <w:p>
-      <w:pPr>
-        <w:ind w:firstLine="708"/>
-      </w:pPr>
-    </w:p>
-    <w:p>
-      <w:pPr>
-        <w:ind w:firstLine="708"/>
-      </w:pPr>
-      <w:r>
-        <w:rPr>
-          <w:i/>
-          <w:iCs/>
-        </w:rPr>
-        <w:t>Zmena databázového providera</w:t>
-      </w:r>
-      <w:r>
-        <w:rPr>
-          <w:i/>
-          <w:iCs/>
-        </w:rPr>
-        <w:t>v kóde</w:t>
-      </w:r>
-    </w:p>
-    <w:p>
-      <w:pPr>
-        <w:ind w:firstLine="708"/>
-      </w:pPr>
-      <w:r>
+        <w:lastRenderedPageBreak/>
         <w:t>Z Oracle na Pomelo, pretože som nemohol robiť migrácie... ak som mal staršiu verziu packagov, mohol som robiť migrácie, ale nejaké z queries nefungovali dobre (problém s .Include()). Ak som updatol na najnovšiu verziu, queries fungovali dobre, ale nešli migrácie. Viackrát som sa na internete stretol s tým, že Pomelo je lepší provider(rýchlejšie reagujú + na nuget.org viac stiahnutí) a vraj ak ho zmením všetko bude fungovať. A</w:t>
       </w:r>
       <w:r>
@@ -836,6 +1422,9 @@
     </w:p>
     <w:p/>
     <w:p>
+      <w:pPr>
+        <w:ind w:firstLine="708"/>
+      </w:pPr>
       <w:r>
         <w:rPr>
           <w:i/>
@@ -866,127 +1455,29 @@
       </w:r>
     </w:p>
     <w:p>
-      <w:r>
-        <w:t>Rozoberiem možnosti, napr. manuálne všetko (SQL scripty), Dapper, Entity Framework Core. A prečo som vybral EF Core.</w:t>
+      <w:pPr>
+        <w:ind w:firstLine="708"/>
+      </w:pPr>
+      <w:r>
+        <w:t xml:space="preserve">ORM preto, lebo autor nemá veľa skúseností s prácou s SQL, a preto ak je možnosť písať v C# a nechať si to prepísať do SQL, tak to by malo byť užitočné/pohodlnejšie pre autora práce. </w:t>
+      </w:r>
+      <w:r>
+        <w:t>Rozoberiem možnosti, napr.</w:t>
+      </w:r>
+      <w:r>
+        <w:t xml:space="preserve"> </w:t>
+      </w:r>
+      <w:r>
+        <w:t>Dapper, Entity Framework Core. A prečo som vybral EF Core</w:t>
+      </w:r>
+      <w:r>
+        <w:t xml:space="preserve"> (a prečo asi prejdem na niečo iné...)</w:t>
+      </w:r>
+      <w:r>
+        <w:t>.</w:t>
       </w:r>
     </w:p>
     <w:p/>
-    <w:p>
-      <w:r>
-        <w:rPr>
-          <w:i/>
-          <w:iCs/>
-        </w:rPr>
-        <w:t>Návrh systému</w:t>
-      </w:r>
-    </w:p>
-    <w:p>
-      <w:r>
-        <w:t>Opísať to, že existujú 2 projekty- data a web app. Vysvetliť, že to je preto, lebo takto máme oddelené dáta (modely) od bussines logiky. V prípade potreby sa môžu dáta oddeliť od web app a spojiť s iným softvérom (napr. mobilná aplikácia).</w:t>
-      </w:r>
-      <w:r>
-        <w:t xml:space="preserve"> </w:t>
-      </w:r>
-      <w:r>
-        <w:br/>
-      </w:r>
-      <w:r>
-        <w:t>(</w:t>
-      </w:r>
-      <w:r>
-        <w:rPr>
-          <w:b/>
-          <w:bCs/>
-        </w:rPr>
-        <w:t>Pozn.:</w:t>
-      </w:r>
-      <w:r>
-        <w:t xml:space="preserve"> Myslím, že to oddelenie momentálne nie je dokonalé. Bolo by dobre pozrieť a napraviť to, prípadne v </w:t>
-      </w:r>
-      <w:r>
-        <w:t>z</w:t>
-      </w:r>
-      <w:r>
-        <w:t xml:space="preserve">ávere spomenúť ako vylepšenie.) </w:t>
-      </w:r>
-    </w:p>
-    <w:p/>
-    <w:p>
-      <w:pPr>
-        <w:rPr>
-          <w:i/>
-          <w:iCs/>
-        </w:rPr>
-      </w:pPr>
-      <w:r>
-        <w:tab/>
-      </w:r>
-      <w:r>
-        <w:rPr>
-          <w:i/>
-          <w:iCs/>
-        </w:rPr>
-        <w:t>UML programu</w:t>
-      </w:r>
-    </w:p>
-    <w:p>
-      <w:r>
-        <w:rPr>
-          <w:i/>
-          <w:iCs/>
-        </w:rPr>
-        <w:tab/>
-      </w:r>
-      <w:r>
-        <w:t>Obrázky, opis.</w:t>
-      </w:r>
-    </w:p>
-    <w:p/>
-    <w:p>
-      <w:pPr>
-        <w:ind w:firstLine="708"/>
-        <w:rPr>
-          <w:i/>
-          <w:iCs/>
-        </w:rPr>
-      </w:pPr>
-      <w:r>
-        <w:rPr>
-          <w:i/>
-          <w:iCs/>
-        </w:rPr>
-        <w:t>Adresárová štruktúra.</w:t>
-      </w:r>
-    </w:p>
-    <w:p>
-      <w:pPr>
-        <w:ind w:left="708"/>
-      </w:pPr>
-      <w:r>
-        <w:t xml:space="preserve">Opísanie adresárovej sťruktúry, v akom priečinku je čo. </w:t>
-      </w:r>
-      <w:r>
-        <w:br/>
-      </w:r>
-      <w:r>
-        <w:t>(</w:t>
-      </w:r>
-      <w:r>
-        <w:rPr>
-          <w:b/>
-          <w:bCs/>
-        </w:rPr>
-        <w:t>Pozn.:</w:t>
-      </w:r>
-      <w:r>
-        <w:t xml:space="preserve"> Tiež sú sem-tam veci ktoré lepšie sa dali spraviť, napr. som mohol spraviť Services, a v tom BackgroundServices. Ale dopredu som nevedel, že takto to bude, lebo nevedel som o Background Servicoch. Alebo Attributy/Extensiony v data projekte. Takže buď opraviť alebo asi dať do záveru ako možnosť vylepšenia.)</w:t>
-      </w:r>
-    </w:p>
-    <w:p>
-      <w:pPr>
-        <w:ind w:left="708"/>
-      </w:pPr>
-    </w:p>
     <w:p>
       <w:pPr>
         <w:rPr>
@@ -1121,34 +1612,34 @@
     </w:p>
     <w:p>
       <w:r>
+        <w:t>Keď som použil klasický input select, resp. InputSelect vstavaný v blazoru, tak som zistil, že okrem intu a enumu nemôžem využiť iný typ. No ja som chcel v selecte využiť vlastné typy (napr v ExcavatorForme, pri výbere ExcavatorTypu), preto som nejako „ohackoval“ InputSelect a vytvoril si vlastný InputSelector, ktorý vie pracovať aj s mojimi typmi.</w:t>
+      </w:r>
+    </w:p>
+    <w:p/>
+    <w:p>
+      <w:pPr>
+        <w:rPr>
+          <w:i/>
+          <w:iCs/>
+        </w:rPr>
+      </w:pPr>
+      <w:r>
+        <w:rPr>
+          <w:i/>
+          <w:iCs/>
+        </w:rPr>
         <w:lastRenderedPageBreak/>
-        <w:t>Keď som použil klasický input select, resp. InputSelect vstavaný v blazoru, tak som zistil, že okrem intu a enumu nemôžem využiť iný typ. No ja som chcel v selecte využiť vlastné typy (napr v ExcavatorForme, pri výbere ExcavatorTypu), preto som nejako „ohackoval“ InputSelect a vytvoril si vlastný InputSelector, ktorý vie pracovať aj s mojimi typmi.</w:t>
+        <w:t>Background Services</w:t>
+      </w:r>
+    </w:p>
+    <w:p>
+      <w:r>
+        <w:t xml:space="preserve">Krátke predstavenie Background Servicov, čo/na čo sú, pomocou čoho sa implementujú v Blazeri. </w:t>
       </w:r>
     </w:p>
     <w:p/>
     <w:p>
       <w:pPr>
-        <w:rPr>
-          <w:i/>
-          <w:iCs/>
-        </w:rPr>
-      </w:pPr>
-      <w:r>
-        <w:rPr>
-          <w:i/>
-          <w:iCs/>
-        </w:rPr>
-        <w:t>Background Services</w:t>
-      </w:r>
-    </w:p>
-    <w:p>
-      <w:r>
-        <w:t xml:space="preserve">Krátke predstavenie Background Servicov, čo/na čo sú, pomocou čoho sa implementujú v Blazeri. </w:t>
-      </w:r>
-    </w:p>
-    <w:p/>
-    <w:p>
-      <w:pPr>
         <w:ind w:firstLine="708"/>
         <w:rPr>
           <w:i/>
@@ -1236,44 +1727,41 @@
         <w:ind w:firstLine="708"/>
       </w:pPr>
       <w:r>
-        <w:t xml:space="preserve">V rodičovi, TimerService, vytvoríme abstraktnú metódu GetEventHandlers, ktorú si potomkovia implementujú (EverySeceondTimerService vráti svoj statický field, AuctionEvaluatorService vráti svoj inštančný). Táto metóda sa volá v lambda funkcii, ktorá sa </w:t>
-      </w:r>
+        <w:t xml:space="preserve">V rodičovi, TimerService, vytvoríme abstraktnú metódu GetEventHandlers, ktorú si potomkovia implementujú (EverySeceondTimerService vráti svoj statický field, AuctionEvaluatorService vráti svoj inštančný). Táto metóda sa volá v lambda funkcii, ktorá sa registruje na Elapsed event timeru. Čiže po prejdení intervalu sa odpáli Elapssed, ten aktivuje registrovanú lambda funkciu (registrovaná v rodičovi), tá v sebe zavolá abstraktnú metódu GetEventHandlers a na jej výsledku sa zavolá Invoke.  </w:t>
+      </w:r>
+    </w:p>
+    <w:p>
+      <w:pPr>
+        <w:ind w:firstLine="708"/>
+      </w:pPr>
+    </w:p>
+    <w:p>
+      <w:pPr>
+        <w:rPr>
+          <w:i/>
+          <w:iCs/>
+        </w:rPr>
+      </w:pPr>
+      <w:r>
+        <w:tab/>
+      </w:r>
+      <w:r>
+        <w:tab/>
+      </w:r>
+      <w:r>
+        <w:rPr>
+          <w:i/>
+          <w:iCs/>
+        </w:rPr>
+        <w:t>Komponenty s odpočtom</w:t>
+      </w:r>
+    </w:p>
+    <w:p>
+      <w:pPr>
+        <w:ind w:left="708" w:firstLine="708"/>
+      </w:pPr>
       <w:r>
         <w:lastRenderedPageBreak/>
-        <w:t xml:space="preserve">registruje na Elapsed event timeru. Čiže po prejdení intervalu sa odpáli Elapssed, ten aktivuje registrovanú lambda funkciu (registrovaná v rodičovi), tá v sebe zavolá abstraktnú metódu GetEventHandlers a na jej výsledku sa zavolá Invoke.  </w:t>
-      </w:r>
-    </w:p>
-    <w:p>
-      <w:pPr>
-        <w:ind w:firstLine="708"/>
-      </w:pPr>
-    </w:p>
-    <w:p>
-      <w:pPr>
-        <w:rPr>
-          <w:i/>
-          <w:iCs/>
-        </w:rPr>
-      </w:pPr>
-      <w:r>
-        <w:tab/>
-      </w:r>
-      <w:r>
-        <w:tab/>
-      </w:r>
-      <w:r>
-        <w:rPr>
-          <w:i/>
-          <w:iCs/>
-        </w:rPr>
-        <w:t>Komponenty s odpočtom</w:t>
-      </w:r>
-    </w:p>
-    <w:p>
-      <w:pPr>
-        <w:ind w:left="708" w:firstLine="708"/>
-      </w:pPr>
-      <w:r>
         <w:t>O tom, že vyriešené pomocou 1 timeru (pomocou TimerService), a tiež že musia byť ako osobitná komponenta, aby sa nerenderovalo každú sekundu viac ako je treba.</w:t>
       </w:r>
       <w:r>
@@ -1530,7 +2018,6 @@
     </w:p>
     <w:p>
       <w:r>
-        <w:lastRenderedPageBreak/>
         <w:t>V tejto kapitole rozoberiem kde a aké(, a ako?) featury systému sú implementované.</w:t>
       </w:r>
       <w:r>
@@ -1538,13 +2025,88 @@
         <w:t>V tejto kapitole sa pozrieme na implementáciu systému.</w:t>
       </w:r>
       <w:r>
-        <w:t xml:space="preserve"> Ale rád by som podotkol, že tento text neposkytne vysvetlenie každého riadku kódu. K tomu slúži zdrojový kód samotný (prípadne </w:t>
-      </w:r>
-      <w:r>
-        <w:t>komentár</w:t>
-      </w:r>
-      <w:r>
-        <w:t xml:space="preserve"> obsiahnuté v ňom na miestach, kde to autor uznal za vhodné).</w:t>
+        <w:t xml:space="preserve"> Ale rád by som podotkol, že tento text neposkytne vysvetlenie každého riadku kódu. K tomu slúži zdrojový kód samotný (prípadne komentár obsiahnuté v ňom na miestach, kde to autor uznal za vhodné).</w:t>
+      </w:r>
+    </w:p>
+    <w:p>
+      <w:r>
+        <w:t>Existujú 2 projekty- ServISData a ServISWebApp.</w:t>
+      </w:r>
+      <w:r>
+        <w:t xml:space="preserve"> </w:t>
+      </w:r>
+      <w:r>
+        <w:t xml:space="preserve">Jeden ma na starosti dáta a ich perzistenciu, druhý rieši bzinis logiku a prezentáciu </w:t>
+      </w:r>
+      <w:r>
+        <w:t xml:space="preserve">dát </w:t>
+      </w:r>
+      <w:r>
+        <w:t>užívateľovi.</w:t>
+      </w:r>
+      <w:r>
+        <w:t xml:space="preserve"> </w:t>
+      </w:r>
+      <w:r>
+        <w:t xml:space="preserve">V prípade potreby sa môžu dáta oddeliť od web app a spojiť s iným </w:t>
+      </w:r>
+      <w:r>
+        <w:t>projektom</w:t>
+      </w:r>
+      <w:r>
+        <w:t xml:space="preserve"> (napr. mobilná aplikácia). </w:t>
+      </w:r>
+      <w:r>
+        <w:br/>
+      </w:r>
+      <w:r>
+        <w:lastRenderedPageBreak/>
+        <w:t>(</w:t>
+      </w:r>
+      <w:r>
+        <w:rPr>
+          <w:b/>
+          <w:bCs/>
+        </w:rPr>
+        <w:t>Pozn.:</w:t>
+      </w:r>
+      <w:r>
+        <w:t xml:space="preserve"> Myslím, že to oddelenie momentálne nie je dokonalé. Bolo by dobre pozrieť a napraviť to, prípadne v závere spomenúť ako vylepšenie.)</w:t>
+      </w:r>
+    </w:p>
+    <w:p>
+      <w:pPr>
+        <w:rPr>
+          <w:i/>
+          <w:iCs/>
+        </w:rPr>
+      </w:pPr>
+    </w:p>
+    <w:p>
+      <w:pPr>
+        <w:rPr>
+          <w:i/>
+          <w:iCs/>
+        </w:rPr>
+      </w:pPr>
+      <w:r>
+        <w:rPr>
+          <w:i/>
+          <w:iCs/>
+        </w:rPr>
+        <w:t>UML programu</w:t>
+      </w:r>
+    </w:p>
+    <w:p>
+      <w:r>
+        <w:rPr>
+          <w:i/>
+          <w:iCs/>
+        </w:rPr>
+        <w:tab/>
+      </w:r>
+      <w:r>
+        <w:t>Obrázky, opis.</w:t>
       </w:r>
     </w:p>
     <w:p/>
@@ -1560,30 +2122,47 @@
           <w:i/>
           <w:iCs/>
         </w:rPr>
+        <w:t>Adresárová štruktúra.</w:t>
+      </w:r>
+    </w:p>
+    <w:p>
+      <w:r>
+        <w:t xml:space="preserve">Opísanie adresárovej sťruktúry, v akom priečinku je čo. </w:t>
+      </w:r>
+      <w:r>
+        <w:br/>
+        <w:t>(</w:t>
+      </w:r>
+      <w:r>
+        <w:rPr>
+          <w:b/>
+          <w:bCs/>
+        </w:rPr>
+        <w:t>Pozn.:</w:t>
+      </w:r>
+      <w:r>
+        <w:t xml:space="preserve"> Tiež sú sem-tam veci ktoré lepšie sa dali spraviť, napr. som mohol spraviť Services, a v tom BackgroundServices. Ale dopredu som nevedel, že takto to bude, lebo nevedel som o Background Servicoch. Alebo Attributy/Extensiony v data projekte. Takže buď opraviť alebo asi dať do záveru ako možnosť vylepšenia.)</w:t>
+      </w:r>
+    </w:p>
+    <w:p/>
+    <w:p>
+      <w:pPr>
+        <w:rPr>
+          <w:i/>
+          <w:iCs/>
+        </w:rPr>
+      </w:pPr>
+      <w:r>
+        <w:rPr>
+          <w:i/>
+          <w:iCs/>
+        </w:rPr>
         <w:t>Dáta</w:t>
       </w:r>
     </w:p>
     <w:p>
       <w:r>
-        <w:t>O dáta (</w:t>
-      </w:r>
-      <w:r>
-        <w:t>ich mapovani</w:t>
-      </w:r>
-      <w:r>
-        <w:t>e</w:t>
-      </w:r>
-      <w:r>
-        <w:t>, uloženi</w:t>
-      </w:r>
-      <w:r>
-        <w:t xml:space="preserve">e </w:t>
-      </w:r>
-      <w:r>
-        <w:t>do databázy</w:t>
-      </w:r>
-      <w:r>
-        <w:t xml:space="preserve">) sa stará projekt </w:t>
+        <w:t xml:space="preserve">O dáta (ich mapovanie, uloženie do databázy) sa stará projekt </w:t>
       </w:r>
       <w:r>
         <w:t>ServISDat</w:t>
@@ -1892,9 +2471,13 @@
         <w:t xml:space="preserve"> </w:t>
       </w:r>
       <w:r>
-        <w:t xml:space="preserve">Možno by bolo dobre spomenúť, že sa využíva odporučaný postup s CreateDbContext metódou, ako je opísané tu: </w:t>
-      </w:r>
-      <w:hyperlink r:id="rId10" w:history="1">
+        <w:t xml:space="preserve">Možno by bolo dobre spomenúť, že sa využíva odporučaný postup s CreateDbContext </w:t>
+      </w:r>
+      <w:r>
+        <w:lastRenderedPageBreak/>
+        <w:t xml:space="preserve">metódou, ako je opísané tu: </w:t>
+      </w:r>
+      <w:hyperlink r:id="rId10" w:anchor="using-a-dbcontext-factory-eg-for-blazor" w:history="1">
         <w:r>
           <w:rPr>
             <w:rStyle w:val="Hyperlink"/>
@@ -1978,7 +2561,6 @@
           <w:i/>
           <w:iCs/>
         </w:rPr>
-        <w:lastRenderedPageBreak/>
         <w:tab/>
       </w:r>
       <w:r>
@@ -2293,7 +2875,6 @@
         </w:rPr>
       </w:pPr>
       <w:r>
-        <w:lastRenderedPageBreak/>
         <w:tab/>
       </w:r>
       <w:r>
@@ -2547,6 +3128,7 @@
           <w:i/>
           <w:iCs/>
         </w:rPr>
+        <w:lastRenderedPageBreak/>
         <w:tab/>
       </w:r>
       <w:r>
@@ -2619,11 +3201,7 @@
         <w:t xml:space="preserve"> sa oznámi</w:t>
       </w:r>
       <w:r>
-        <w:t xml:space="preserve">, že aukcia má víťaza a kto </w:t>
-      </w:r>
-      <w:r>
-        <w:lastRenderedPageBreak/>
-        <w:t>to je.</w:t>
+        <w:t>, že aukcia má víťaza a kto to je.</w:t>
       </w:r>
       <w:r>
         <w:t xml:space="preserve"> Navyše sa aukcia označí ako vyhodnotená (zabráni opätovnému vyhodnocovaniu).</w:t>
@@ -2644,19 +3222,7 @@
         <w:t xml:space="preserve"> Vráťme sa k prípadu, že víťaz existuje... každá strana bola upozornená a aukčná ponuka je označená ako vyhodnotená.</w:t>
       </w:r>
       <w:r>
-        <w:t xml:space="preserve"> Keď má admin upozornenie otvorené v správach, vie cez vloženú stránku prejsť na detail spomínanej aukcie. Má 2 možnosti. Ak sa s užívateľom dohodol a všetko prebehlo v poriadku, vie aukčnú ponuku vymazať (vymaže sa AuctionOffer spolu so svojimi AuctionBidmi). Druhá možnosť nastáva v prípade, ak výherca aukcie nespolupracuje, nastal nejaký problem a o vyhraný stroj nemá záujem. V tom prípade admin vie rovnako cez vloženú stránku v správach prejsť na detail spomínanej aukcie, kliknúť na upraviť, zmení parametre aukcie (nový koniec, cena...), namiesto tlačítka „Uložiť“ sa adminovi zobrazuje tlačítko „Uložiť a spustiť odznova“, po kliknutí sa aukcia reštartuje (</w:t>
-      </w:r>
-      <w:r>
-        <w:t>vymaž</w:t>
-      </w:r>
-      <w:r>
-        <w:t xml:space="preserve">ú sa všetky doterajšie </w:t>
-      </w:r>
-      <w:r>
-        <w:t>AuctionBid</w:t>
-      </w:r>
-      <w:r>
-        <w:t>y danej aukčnej ponuky) a aukcia funguje akoby ju práve nanovo vytvorili.</w:t>
+        <w:t xml:space="preserve"> Keď má admin upozornenie otvorené v správach, vie cez vloženú stránku prejsť na detail spomínanej aukcie. Má 2 možnosti. Ak sa s užívateľom dohodol a všetko prebehlo v poriadku, vie aukčnú ponuku vymazať (vymaže sa AuctionOffer spolu so svojimi AuctionBidmi). Druhá možnosť nastáva v prípade, ak výherca aukcie nespolupracuje, nastal nejaký problem a o vyhraný stroj nemá záujem. V tom prípade admin vie rovnako cez vloženú stránku v správach prejsť na detail spomínanej aukcie, kliknúť na upraviť, zmení parametre aukcie (nový koniec, cena...), namiesto tlačítka „Uložiť“ sa adminovi zobrazuje tlačítko „Uložiť a spustiť odznova“, po kliknutí sa aukcia reštartuje (vymažú sa všetky doterajšie AuctionBidy danej aukčnej ponuky) a aukcia funguje akoby ju práve nanovo vytvorili.</w:t>
       </w:r>
     </w:p>
     <w:p/>
@@ -2799,6 +3365,7 @@
           <w:i/>
           <w:iCs/>
         </w:rPr>
+        <w:lastRenderedPageBreak/>
         <w:t>Môžné rozšírenia</w:t>
       </w:r>
     </w:p>
@@ -2878,6 +3445,11 @@
       </w:r>
       <w:r>
         <w:t xml:space="preserve"> boli menšie zdrojáky.</w:t>
+      </w:r>
+    </w:p>
+    <w:p>
+      <w:r>
+        <w:t>(Moje riešenie možno poskytne menšiu prispôsobiteľnosť, ale je to hotové riešenie (čiže nemusíme ako pri wordpresse vytvárať web „od základu“, nám stačí len dodať dáta), kde sa admin stará iba o vlastné doménové veci- tým myslím svoju ponuku strojov.)</w:t>
       </w:r>
     </w:p>
     <w:p/>
@@ -2893,7 +3465,6 @@
           <w:b/>
           <w:bCs/>
         </w:rPr>
-        <w:lastRenderedPageBreak/>
         <w:t>Citácie</w:t>
       </w:r>
     </w:p>

</xml_diff>